<commit_message>
consolidated doc changes and zip file addition
</commit_message>
<xml_diff>
--- a/rootfolder/release/InComm_VMSCMS_RELEASE_Readme_Consolidated.docx
+++ b/rootfolder/release/InComm_VMSCMS_RELEASE_Readme_Consolidated.docx
@@ -189,28 +189,7 @@
           <w:sz w:val="40"/>
           <w:szCs w:val="40"/>
         </w:rPr>
-        <w:t>MAR_</w:t>
-      </w:r>
-      <w:r>
-        <w:rPr>
-          <w:sz w:val="40"/>
-          <w:szCs w:val="40"/>
-        </w:rPr>
-        <w:t>VMSGPRHOST_R00</w:t>
-      </w:r>
-      <w:r>
-        <w:rPr>
-          <w:sz w:val="40"/>
-          <w:szCs w:val="40"/>
-        </w:rPr>
-        <w:t>5</w:t>
-      </w:r>
-      <w:r>
-        <w:rPr>
-          <w:sz w:val="40"/>
-          <w:szCs w:val="40"/>
-        </w:rPr>
-        <w:t>_RELEASE</w:t>
+        <w:t>APR_VMSGPRHOST_R006_RELEASE</w:t>
       </w:r>
     </w:p>
     <w:p/>
@@ -897,29 +876,7 @@
           <w:lang w:val="fr-FR"/>
         </w:rPr>
         <w:lastRenderedPageBreak/>
-        <w:t xml:space="preserve">Patch installation on UNIX </w:t>
-      </w:r>
-      <w:proofErr w:type="spellStart"/>
-      <w:r>
-        <w:rPr>
-          <w:rFonts w:asciiTheme="minorHAnsi" w:hAnsiTheme="minorHAnsi" w:cstheme="minorHAnsi"/>
-          <w:sz w:val="22"/>
-          <w:szCs w:val="22"/>
-          <w:u w:val="single"/>
-          <w:lang w:val="fr-FR"/>
-        </w:rPr>
-        <w:t>environment</w:t>
-      </w:r>
-      <w:proofErr w:type="spellEnd"/>
-      <w:r>
-        <w:rPr>
-          <w:rFonts w:asciiTheme="minorHAnsi" w:hAnsiTheme="minorHAnsi" w:cstheme="minorHAnsi"/>
-          <w:sz w:val="22"/>
-          <w:szCs w:val="22"/>
-          <w:u w:val="single"/>
-          <w:lang w:val="fr-FR"/>
-        </w:rPr>
-        <w:t xml:space="preserve"> </w:t>
+        <w:t xml:space="preserve">Patch installation on UNIX environment </w:t>
       </w:r>
     </w:p>
     <w:p>
@@ -932,7 +889,6 @@
           <w:lang w:val="fr-FR"/>
         </w:rPr>
       </w:pPr>
-      <w:proofErr w:type="spellStart"/>
       <w:r>
         <w:rPr>
           <w:rFonts w:asciiTheme="minorHAnsi" w:hAnsiTheme="minorHAnsi" w:cstheme="minorHAnsi"/>
@@ -942,7 +898,6 @@
         </w:rPr>
         <w:t>Prerequisite</w:t>
       </w:r>
-      <w:proofErr w:type="spellEnd"/>
     </w:p>
     <w:p>
       <w:pPr>
@@ -1000,21 +955,7 @@
         <w:rPr>
           <w:rFonts w:cstheme="minorHAnsi"/>
         </w:rPr>
-        <w:t xml:space="preserve">If the patch executed from oracle client machine, then client should have proper TNS entry in </w:t>
-      </w:r>
-      <w:proofErr w:type="spellStart"/>
-      <w:r>
-        <w:rPr>
-          <w:rFonts w:cstheme="minorHAnsi"/>
-        </w:rPr>
-        <w:t>TNSNAMES.ora</w:t>
-      </w:r>
-      <w:proofErr w:type="spellEnd"/>
-      <w:r>
-        <w:rPr>
-          <w:rFonts w:cstheme="minorHAnsi"/>
-        </w:rPr>
-        <w:t xml:space="preserve"> file. </w:t>
+        <w:t xml:space="preserve">If the patch executed from oracle client machine, then client should have proper TNS entry in TNSNAMES.ora file. </w:t>
       </w:r>
     </w:p>
     <w:p>
@@ -1187,20 +1128,19 @@
         <w:rPr>
           <w:rFonts w:cstheme="minorHAnsi"/>
         </w:rPr>
-        <w:t>@$</w:t>
-      </w:r>
-      <w:proofErr w:type="gramStart"/>
-      <w:r>
-        <w:rPr>
-          <w:rFonts w:cstheme="minorHAnsi"/>
-        </w:rPr>
-        <w:t>VMS_HOME/</w:t>
-      </w:r>
-      <w:r>
-        <w:rPr>
-          <w:rFonts w:cstheme="minorHAnsi"/>
-        </w:rPr>
-        <w:t>FEV_VMSGPRHOST_R004_RELEASE/ROOTFOLDER</w:t>
+        <w:t>@$VMS_HOME/</w:t>
+      </w:r>
+      <w:r>
+        <w:rPr>
+          <w:rFonts w:cstheme="minorHAnsi"/>
+        </w:rPr>
+        <w:t>APR_VMSGPRHOST_R006_RELEASE</w:t>
+      </w:r>
+      <w:r>
+        <w:rPr>
+          <w:rFonts w:cstheme="minorHAnsi"/>
+        </w:rPr>
+        <w:t>/ROOTFOLDER</w:t>
       </w:r>
       <w:r>
         <w:rPr>
@@ -1229,7 +1169,6 @@
         </w:rPr>
         <w:t>CHECK_ME_FIRST.sql;</w:t>
       </w:r>
-      <w:proofErr w:type="gramEnd"/>
     </w:p>
     <w:p>
       <w:pPr>
@@ -1296,7 +1235,13 @@
         <w:rPr>
           <w:rFonts w:cstheme="minorHAnsi"/>
         </w:rPr>
-        <w:t>FEV_VMSGPRHOST_R004_RELEASE/ROOTFOLDER</w:t>
+        <w:t>APR_VMSGPRHOST_R006_RELEASE</w:t>
+      </w:r>
+      <w:r>
+        <w:rPr>
+          <w:rFonts w:cstheme="minorHAnsi"/>
+        </w:rPr>
+        <w:t>/ROOTFOLDER</w:t>
       </w:r>
       <w:r>
         <w:rPr>
@@ -1332,7 +1277,7 @@
           <w:bCs/>
           <w:color w:val="00AE00"/>
         </w:rPr>
-        <w:t>RELEASE VMSGPRHOST_</w:t>
+        <w:t xml:space="preserve">RELEASE </w:t>
       </w:r>
       <w:r>
         <w:rPr>
@@ -1341,7 +1286,7 @@
           <w:bCs/>
           <w:color w:val="00AE00"/>
         </w:rPr>
-        <w:t>R004</w:t>
+        <w:t>VMSGPRHOST_R006</w:t>
       </w:r>
       <w:r>
         <w:rPr>
@@ -1442,7 +1387,7 @@
           <w:bCs/>
           <w:color w:val="00AE00"/>
         </w:rPr>
-        <w:t>PLEASE EXECUTE THE RELEASE VMSGPRHOST_</w:t>
+        <w:t xml:space="preserve">PLEASE EXECUTE THE RELEASE </w:t>
       </w:r>
       <w:r>
         <w:rPr>
@@ -1451,7 +1396,7 @@
           <w:bCs/>
           <w:color w:val="00AE00"/>
         </w:rPr>
-        <w:t>R004</w:t>
+        <w:t>VMSGPRHOST_R006</w:t>
       </w:r>
       <w:r>
         <w:rPr>
@@ -1515,7 +1460,15 @@
           <w:b/>
           <w:bCs/>
         </w:rPr>
-        <w:t>FEV_VMSGPRHOST_R004_RELEASE/ROOTFOLDER</w:t>
+        <w:t>APR_VMSGPRHOST_R006_RELEASE</w:t>
+      </w:r>
+      <w:r>
+        <w:rPr>
+          <w:rFonts w:cstheme="minorHAnsi"/>
+          <w:b/>
+          <w:bCs/>
+        </w:rPr>
+        <w:t>/ROOTFOLDER</w:t>
       </w:r>
       <w:r>
         <w:rPr>
@@ -1608,7 +1561,15 @@
           <w:b/>
           <w:bCs/>
         </w:rPr>
-        <w:t>FEV_VMSGPRHOST_R004_RELEASE/ROOTFOLDER</w:t>
+        <w:t>APR_VMSGPRHOST_R006_RELEASE</w:t>
+      </w:r>
+      <w:r>
+        <w:rPr>
+          <w:rFonts w:cstheme="minorHAnsi"/>
+          <w:b/>
+          <w:bCs/>
+        </w:rPr>
+        <w:t>/ROOTFOLDER</w:t>
       </w:r>
       <w:r>
         <w:rPr>
@@ -1697,7 +1658,15 @@
           <w:b/>
           <w:bCs/>
         </w:rPr>
-        <w:t>FEV_VMSGPRHOST_R004_RELEASE/ROOTFOLDER</w:t>
+        <w:t>APR_VMSGPRHOST_R006_RELEASE</w:t>
+      </w:r>
+      <w:r>
+        <w:rPr>
+          <w:rFonts w:cstheme="minorHAnsi"/>
+          <w:b/>
+          <w:bCs/>
+        </w:rPr>
+        <w:t>/ROOTFOLDER</w:t>
       </w:r>
       <w:r>
         <w:rPr>
@@ -1786,7 +1755,15 @@
           <w:b/>
           <w:bCs/>
         </w:rPr>
-        <w:t>FEV_VMSGPRHOST_R004_RELEASE/ROOTFOLDER</w:t>
+        <w:t>APR_VMSGPRHOST_R006_RELEASE</w:t>
+      </w:r>
+      <w:r>
+        <w:rPr>
+          <w:rFonts w:cstheme="minorHAnsi"/>
+          <w:b/>
+          <w:bCs/>
+        </w:rPr>
+        <w:t>/ROOTFOLDER</w:t>
       </w:r>
       <w:r>
         <w:rPr>
@@ -1875,7 +1852,15 @@
           <w:b/>
           <w:bCs/>
         </w:rPr>
-        <w:t>FEV_VMSGPRHOST_R004_RELEASE/ROOTFOLDER</w:t>
+        <w:t>APR_VMSGPRHOST_R006_RELEASE</w:t>
+      </w:r>
+      <w:r>
+        <w:rPr>
+          <w:rFonts w:cstheme="minorHAnsi"/>
+          <w:b/>
+          <w:bCs/>
+        </w:rPr>
+        <w:t>/ROOTFOLDER</w:t>
       </w:r>
       <w:r>
         <w:rPr>
@@ -1952,7 +1937,15 @@
           <w:b/>
           <w:bCs/>
         </w:rPr>
-        <w:t>FEV_VMSGPRHOST_R004_RELEASE/ROOTFOLDER</w:t>
+        <w:t>APR_VMSGPRHOST_R006_RELEASE</w:t>
+      </w:r>
+      <w:r>
+        <w:rPr>
+          <w:rFonts w:cstheme="minorHAnsi"/>
+          <w:b/>
+          <w:bCs/>
+        </w:rPr>
+        <w:t>/ROOTFOLDER</w:t>
       </w:r>
       <w:r>
         <w:rPr>
@@ -2033,7 +2026,15 @@
           <w:b/>
           <w:bCs/>
         </w:rPr>
-        <w:t>FEV_VMSGPRHOST_R004_RELEASE/ROOTFOLDER</w:t>
+        <w:t>APR_VMSGPRHOST_R006_RELEASE</w:t>
+      </w:r>
+      <w:r>
+        <w:rPr>
+          <w:rFonts w:cstheme="minorHAnsi"/>
+          <w:b/>
+          <w:bCs/>
+        </w:rPr>
+        <w:t>/ROOTFOLDER</w:t>
       </w:r>
       <w:r>
         <w:rPr>
@@ -2130,7 +2131,15 @@
           <w:b/>
           <w:bCs/>
         </w:rPr>
-        <w:t>FEV_VMSGPRHOST_R004_RELEASE/ROOTFOLDER</w:t>
+        <w:t>APR_VMSGPRHOST_R006_RELEASE</w:t>
+      </w:r>
+      <w:r>
+        <w:rPr>
+          <w:rFonts w:cstheme="minorHAnsi"/>
+          <w:b/>
+          <w:bCs/>
+        </w:rPr>
+        <w:t>/ROOTFOLDER</w:t>
       </w:r>
       <w:r>
         <w:rPr>
@@ -2205,7 +2214,13 @@
         <w:rPr>
           <w:rFonts w:cstheme="minorHAnsi"/>
         </w:rPr>
-        <w:t>R004</w:t>
+        <w:t>R00</w:t>
+      </w:r>
+      <w:r>
+        <w:rPr>
+          <w:rFonts w:cstheme="minorHAnsi"/>
+        </w:rPr>
+        <w:t>6</w:t>
       </w:r>
       <w:r>
         <w:rPr>
@@ -2241,7 +2256,7 @@
           <w:b/>
           <w:bCs/>
         </w:rPr>
-        <w:t>FEV_VMSGPRHOST_R004_RELEASE</w:t>
+        <w:t>APR_VMSGPRHOST_R006_RELEASE</w:t>
       </w:r>
       <w:r>
         <w:rPr>
@@ -2359,7 +2374,14 @@
           <w:rFonts w:cstheme="minorHAnsi"/>
           <w:b/>
         </w:rPr>
-        <w:t>FEV_VMSGPRHOST_R004_RELEASE/ROOTFOLDER</w:t>
+        <w:t>APR_VMSGPRHOST_R006_RELEASE</w:t>
+      </w:r>
+      <w:r>
+        <w:rPr>
+          <w:rFonts w:cstheme="minorHAnsi"/>
+          <w:b/>
+        </w:rPr>
+        <w:t>/ROOTFOLDER</w:t>
       </w:r>
       <w:r>
         <w:rPr>
@@ -2465,7 +2487,15 @@
           <w:b/>
           <w:bCs/>
         </w:rPr>
-        <w:t>FEV_VMSGPRHOST_R004_RELEASE/ROOTFOLDER</w:t>
+        <w:t>APR_VMSGPRHOST_R006_RELEASE</w:t>
+      </w:r>
+      <w:r>
+        <w:rPr>
+          <w:rFonts w:cstheme="minorHAnsi"/>
+          <w:b/>
+          <w:bCs/>
+        </w:rPr>
+        <w:t>/ROOTFOLDER</w:t>
       </w:r>
       <w:r>
         <w:rPr>
@@ -2531,7 +2561,15 @@
           <w:b/>
           <w:bCs/>
         </w:rPr>
-        <w:t>FEV_VMSGPRHOST_R004_RELEASE/ROOTFOLDER</w:t>
+        <w:t>APR_VMSGPRHOST_R006_RELEASE</w:t>
+      </w:r>
+      <w:r>
+        <w:rPr>
+          <w:rFonts w:cstheme="minorHAnsi"/>
+          <w:b/>
+          <w:bCs/>
+        </w:rPr>
+        <w:t>/ROOTFOLDER</w:t>
       </w:r>
       <w:r>
         <w:rPr>
@@ -2594,25 +2632,7 @@
           <w:b/>
           <w:i/>
         </w:rPr>
-        <w:t xml:space="preserve">Note: Once OPS team confirmed everything looks good with latest edition then only OPS </w:t>
-      </w:r>
-      <w:proofErr w:type="gramStart"/>
-      <w:r>
-        <w:rPr>
-          <w:rFonts w:cstheme="minorHAnsi"/>
-          <w:b/>
-          <w:i/>
-        </w:rPr>
-        <w:t>DBA  have</w:t>
-      </w:r>
-      <w:proofErr w:type="gramEnd"/>
-      <w:r>
-        <w:rPr>
-          <w:rFonts w:cstheme="minorHAnsi"/>
-          <w:b/>
-          <w:i/>
-        </w:rPr>
-        <w:t xml:space="preserve"> to change default edition. To change default edition run the below script.</w:t>
+        <w:t>Note: Once OPS team confirmed everything looks good with latest edition then only OPS DBA  have to change default edition. To change default edition run the below script.</w:t>
       </w:r>
     </w:p>
     <w:p>
@@ -2710,7 +2730,15 @@
           <w:b/>
           <w:bCs/>
         </w:rPr>
-        <w:t>FEV_VMSGPRHOST_R004_RELEASE/ROOTFOLDER</w:t>
+        <w:t>APR_VMSGPRHOST_R006_RELEASE</w:t>
+      </w:r>
+      <w:r>
+        <w:rPr>
+          <w:rFonts w:cstheme="minorHAnsi"/>
+          <w:b/>
+          <w:bCs/>
+        </w:rPr>
+        <w:t>/ROOTFOLDER</w:t>
       </w:r>
       <w:r>
         <w:rPr>
@@ -2827,7 +2855,15 @@
           <w:b/>
           <w:bCs/>
         </w:rPr>
-        <w:t>FEV_VMSGPRHOST_R004_RELEASE/ROOTFOLDER</w:t>
+        <w:t>APR_VMSGPRHOST_R006_RELEASE</w:t>
+      </w:r>
+      <w:r>
+        <w:rPr>
+          <w:rFonts w:cstheme="minorHAnsi"/>
+          <w:b/>
+          <w:bCs/>
+        </w:rPr>
+        <w:t>/ROOTFOLDER</w:t>
       </w:r>
       <w:r>
         <w:rPr>
@@ -2906,22 +2942,21 @@
           <w:rFonts w:cstheme="minorHAnsi"/>
           <w:b/>
         </w:rPr>
-        <w:t xml:space="preserve">    @$</w:t>
-      </w:r>
-      <w:proofErr w:type="gramStart"/>
-      <w:r>
-        <w:rPr>
-          <w:rFonts w:cstheme="minorHAnsi"/>
-          <w:b/>
-        </w:rPr>
-        <w:t>VMS_HOME/</w:t>
-      </w:r>
-      <w:r>
-        <w:rPr>
-          <w:rFonts w:cstheme="minorHAnsi"/>
-          <w:b/>
-        </w:rPr>
-        <w:t>FEV_VMSGPRHOST_R004_RELEASE/ROOTFOLDER</w:t>
+        <w:t xml:space="preserve">    @$VMS_HOME/</w:t>
+      </w:r>
+      <w:r>
+        <w:rPr>
+          <w:rFonts w:cstheme="minorHAnsi"/>
+          <w:b/>
+        </w:rPr>
+        <w:t>APR_VMSGPRHOST_R006_RELEASE</w:t>
+      </w:r>
+      <w:r>
+        <w:rPr>
+          <w:rFonts w:cstheme="minorHAnsi"/>
+          <w:b/>
+        </w:rPr>
+        <w:t>/ROOTFOLDER</w:t>
       </w:r>
       <w:r>
         <w:rPr>
@@ -2958,7 +2993,6 @@
         </w:rPr>
         <w:t>_CHECK_ME_FIRST.sql;</w:t>
       </w:r>
-      <w:proofErr w:type="gramEnd"/>
     </w:p>
     <w:p>
       <w:pPr>
@@ -3034,7 +3068,14 @@
           <w:rFonts w:cstheme="minorHAnsi"/>
           <w:b/>
         </w:rPr>
-        <w:t>FEV_VMSGPRHOST_R004_RELEASE/ROOTFOLDER</w:t>
+        <w:t>APR_VMSGPRHOST_R006_RELEASE</w:t>
+      </w:r>
+      <w:r>
+        <w:rPr>
+          <w:rFonts w:cstheme="minorHAnsi"/>
+          <w:b/>
+        </w:rPr>
+        <w:t>/ROOTFOLDER</w:t>
       </w:r>
       <w:r>
         <w:rPr>
@@ -3074,17 +3115,7 @@
           <w:i/>
           <w:color w:val="00AE00"/>
         </w:rPr>
-        <w:t>VMSGPRHOST_</w:t>
-      </w:r>
-      <w:r>
-        <w:rPr>
-          <w:rFonts w:cstheme="minorHAnsi"/>
-          <w:b/>
-          <w:bCs/>
-          <w:i/>
-          <w:color w:val="00AE00"/>
-        </w:rPr>
-        <w:t>R004</w:t>
+        <w:t>VMSGPRHOST_R006</w:t>
       </w:r>
       <w:r>
         <w:rPr>
@@ -3147,22 +3178,21 @@
           <w:rFonts w:cstheme="minorHAnsi"/>
           <w:b/>
         </w:rPr>
-        <w:t xml:space="preserve">           @$</w:t>
-      </w:r>
-      <w:proofErr w:type="gramStart"/>
-      <w:r>
-        <w:rPr>
-          <w:rFonts w:cstheme="minorHAnsi"/>
-          <w:b/>
-        </w:rPr>
-        <w:t>VMS_HOME/</w:t>
-      </w:r>
-      <w:r>
-        <w:rPr>
-          <w:rFonts w:cstheme="minorHAnsi"/>
-          <w:b/>
-        </w:rPr>
-        <w:t>FEV_VMSGPRHOST_R004_RELEASE/ROOTFOLDER</w:t>
+        <w:t xml:space="preserve">           @$VMS_HOME/</w:t>
+      </w:r>
+      <w:r>
+        <w:rPr>
+          <w:rFonts w:cstheme="minorHAnsi"/>
+          <w:b/>
+        </w:rPr>
+        <w:t>APR_VMSGPRHOST_R006_RELEASE</w:t>
+      </w:r>
+      <w:r>
+        <w:rPr>
+          <w:rFonts w:cstheme="minorHAnsi"/>
+          <w:b/>
+        </w:rPr>
+        <w:t>/ROOTFOLDER</w:t>
       </w:r>
       <w:r>
         <w:rPr>
@@ -3192,7 +3222,6 @@
         </w:rPr>
         <w:t>.sql;</w:t>
       </w:r>
-      <w:proofErr w:type="gramEnd"/>
     </w:p>
     <w:p>
       <w:pPr>
@@ -3236,7 +3265,7 @@
           <w:bCs/>
           <w:color w:val="00AE00"/>
         </w:rPr>
-        <w:t>ROLLBACK IS ALREADY EXECUTED FOR VMSGPRHOST_</w:t>
+        <w:t xml:space="preserve">ROLLBACK IS ALREADY EXECUTED FOR </w:t>
       </w:r>
       <w:r>
         <w:rPr>
@@ -3245,7 +3274,7 @@
           <w:bCs/>
           <w:color w:val="00AE00"/>
         </w:rPr>
-        <w:t>R004</w:t>
+        <w:t>VMSGPRHOST_R006</w:t>
       </w:r>
       <w:r>
         <w:rPr>
@@ -3321,7 +3350,13 @@
         <w:rPr>
           <w:rFonts w:cstheme="minorHAnsi"/>
         </w:rPr>
-        <w:t>R004</w:t>
+        <w:t>R00</w:t>
+      </w:r>
+      <w:r>
+        <w:rPr>
+          <w:rFonts w:cstheme="minorHAnsi"/>
+        </w:rPr>
+        <w:t>0</w:t>
       </w:r>
       <w:r>
         <w:rPr>
@@ -3339,7 +3374,13 @@
         <w:rPr>
           <w:rFonts w:cstheme="minorHAnsi"/>
         </w:rPr>
-        <w:t>003</w:t>
+        <w:t>00</w:t>
+      </w:r>
+      <w:r>
+        <w:rPr>
+          <w:rFonts w:cstheme="minorHAnsi"/>
+        </w:rPr>
+        <w:t>6</w:t>
       </w:r>
       <w:r>
         <w:rPr>
@@ -3383,7 +3424,14 @@
           <w:rFonts w:cstheme="minorHAnsi"/>
           <w:b/>
         </w:rPr>
-        <w:t>FEV_VMSGPRHOST_R004_RELEASE/ROOTFOLDER</w:t>
+        <w:t>APR_VMSGPRHOST_R006_RELEASE</w:t>
+      </w:r>
+      <w:r>
+        <w:rPr>
+          <w:rFonts w:cstheme="minorHAnsi"/>
+          <w:b/>
+        </w:rPr>
+        <w:t>/ROOTFOLDER</w:t>
       </w:r>
       <w:r>
         <w:rPr>

</xml_diff>

<commit_message>
code changes found during release apply
</commit_message>
<xml_diff>
--- a/rootfolder/release/InComm_VMSCMS_RELEASE_Readme_Consolidated.docx
+++ b/rootfolder/release/InComm_VMSCMS_RELEASE_Readme_Consolidated.docx
@@ -1166,14 +1166,7 @@
         <w:rPr>
           <w:rFonts w:cstheme="minorHAnsi"/>
         </w:rPr>
-        <w:t>@$</w:t>
-      </w:r>
-      <w:proofErr w:type="gramStart"/>
-      <w:r>
-        <w:rPr>
-          <w:rFonts w:cstheme="minorHAnsi"/>
-        </w:rPr>
-        <w:t>VMS_HOME/</w:t>
+        <w:t>@$VMS_HOME/</w:t>
       </w:r>
       <w:r>
         <w:rPr>
@@ -1202,6 +1195,13 @@
       </w:r>
       <w:r>
         <w:rPr>
+          <w:rFonts w:cs="Courier New"/>
+          <w:bCs/>
+        </w:rPr>
+        <w:t>_B0</w:t>
+      </w:r>
+      <w:r>
+        <w:rPr>
           <w:rFonts w:cstheme="minorHAnsi"/>
           <w:bCs/>
         </w:rPr>
@@ -1214,7 +1214,6 @@
         </w:rPr>
         <w:t>CHECK_ME_FIRST.sql;</w:t>
       </w:r>
-      <w:proofErr w:type="gramEnd"/>
     </w:p>
     <w:p>
       <w:pPr>
@@ -2312,23 +2311,7 @@
           <w:b/>
           <w:bCs/>
         </w:rPr>
-        <w:t>rootfolder</w:t>
-      </w:r>
-      <w:r>
-        <w:rPr>
-          <w:rFonts w:cstheme="minorHAnsi"/>
-          <w:b/>
-          <w:bCs/>
-        </w:rPr>
-        <w:t>/</w:t>
-      </w:r>
-      <w:r>
-        <w:rPr>
-          <w:rFonts w:cstheme="minorHAnsi"/>
-          <w:b/>
-          <w:bCs/>
-        </w:rPr>
-        <w:t>release</w:t>
+        <w:t>ROOTFOLDER/RELEASE</w:t>
       </w:r>
       <w:r>
         <w:rPr>
@@ -2672,25 +2655,7 @@
           <w:b/>
           <w:i/>
         </w:rPr>
-        <w:t xml:space="preserve">Note: Once OPS team confirmed everything looks good with latest edition then only OPS </w:t>
-      </w:r>
-      <w:proofErr w:type="gramStart"/>
-      <w:r>
-        <w:rPr>
-          <w:rFonts w:cstheme="minorHAnsi"/>
-          <w:b/>
-          <w:i/>
-        </w:rPr>
-        <w:t>DBA  have</w:t>
-      </w:r>
-      <w:proofErr w:type="gramEnd"/>
-      <w:r>
-        <w:rPr>
-          <w:rFonts w:cstheme="minorHAnsi"/>
-          <w:b/>
-          <w:i/>
-        </w:rPr>
-        <w:t xml:space="preserve"> to change default edition. To change default edition run the below script.</w:t>
+        <w:t>Note: Once OPS team confirmed everything looks good with latest edition then only OPS DBA  have to change default edition. To change default edition run the below script.</w:t>
       </w:r>
     </w:p>
     <w:p>
@@ -3000,15 +2965,7 @@
           <w:rFonts w:cstheme="minorHAnsi"/>
           <w:b/>
         </w:rPr>
-        <w:t xml:space="preserve">    @$</w:t>
-      </w:r>
-      <w:proofErr w:type="gramStart"/>
-      <w:r>
-        <w:rPr>
-          <w:rFonts w:cstheme="minorHAnsi"/>
-          <w:b/>
-        </w:rPr>
-        <w:t>VMS_HOME/</w:t>
+        <w:t xml:space="preserve">    @$VMS_HOME/</w:t>
       </w:r>
       <w:r>
         <w:rPr>
@@ -3059,7 +3016,6 @@
         </w:rPr>
         <w:t>_CHECK_ME_FIRST.sql;</w:t>
       </w:r>
-      <w:proofErr w:type="gramEnd"/>
     </w:p>
     <w:p>
       <w:pPr>
@@ -3245,15 +3201,7 @@
           <w:rFonts w:cstheme="minorHAnsi"/>
           <w:b/>
         </w:rPr>
-        <w:t xml:space="preserve">           @$</w:t>
-      </w:r>
-      <w:proofErr w:type="gramStart"/>
-      <w:r>
-        <w:rPr>
-          <w:rFonts w:cstheme="minorHAnsi"/>
-          <w:b/>
-        </w:rPr>
-        <w:t>VMS_HOME/</w:t>
+        <w:t xml:space="preserve">           @$VMS_HOME/</w:t>
       </w:r>
       <w:r>
         <w:rPr>
@@ -3297,7 +3245,6 @@
         </w:rPr>
         <w:t>.sql;</w:t>
       </w:r>
-      <w:proofErr w:type="gramEnd"/>
     </w:p>
     <w:p>
       <w:pPr>

</xml_diff>